<commit_message>
updated docx to included git respository url, for reference
</commit_message>
<xml_diff>
--- a/Android UI Tests.docx
+++ b/Android UI Tests.docx
@@ -84,22 +84,37 @@
         <w:rPr>
           <w:rFonts w:cs="Times New Roman"/>
         </w:rPr>
-        <w:t xml:space="preserve"> (1 min + 20 sec), before any test steps are executed. This leaves, at minimum, 90 minutes for runtime of the current 90 tests set to run for Category “</w:t>
-      </w:r>
-      <w:proofErr w:type="spellStart"/>
-      <w:r>
-        <w:rPr>
-          <w:rFonts w:cs="Times New Roman"/>
-        </w:rPr>
-        <w:t>MustTest</w:t>
-      </w:r>
-      <w:proofErr w:type="spellEnd"/>
-      <w:r>
-        <w:rPr>
-          <w:rFonts w:cs="Times New Roman"/>
-        </w:rPr>
-        <w:t>” – this should be looked into further, it seems it can be reduced.</w:t>
-      </w:r>
+        <w:t xml:space="preserve"> (1 min + 20 sec), before any test steps are executed. This leaves, at minimum, 90 minutes for runtime of the current 90 tests set to run for Category “MustTest” – this should be looked into further, it seems it can be reduced.</w:t>
+      </w:r>
+    </w:p>
+    <w:p>
+      <w:pPr>
+        <w:pStyle w:val="p1"/>
+        <w:numPr>
+          <w:ilvl w:val="0"/>
+          <w:numId w:val="1"/>
+        </w:numPr>
+        <w:rPr>
+          <w:rFonts w:cs="Times New Roman"/>
+        </w:rPr>
+      </w:pPr>
+      <w:r>
+        <w:rPr>
+          <w:rFonts w:cs="Times New Roman"/>
+          <w:i/>
+        </w:rPr>
+        <w:t xml:space="preserve">Tests, notes, and resources saved to: </w:t>
+      </w:r>
+      <w:hyperlink r:id="rId5" w:history="1">
+        <w:r>
+          <w:rPr>
+            <w:rStyle w:val="Hyperlink"/>
+            <w:rFonts w:cs="Times New Roman"/>
+            <w:i/>
+          </w:rPr>
+          <w:t>https://github.com/rkellos/droid-tests.git</w:t>
+        </w:r>
+      </w:hyperlink>
     </w:p>
     <w:p>
       <w:pPr>
@@ -108,6 +123,8 @@
           <w:rFonts w:cs="Times New Roman"/>
         </w:rPr>
       </w:pPr>
+      <w:bookmarkStart w:id="0" w:name="_GoBack"/>
+      <w:bookmarkEnd w:id="0"/>
     </w:p>
     <w:p>
       <w:pPr>
@@ -180,21 +197,12 @@
         </w:rPr>
         <w:t xml:space="preserve"> </w:t>
       </w:r>
-      <w:proofErr w:type="spellStart"/>
       <w:r>
         <w:rPr>
           <w:rFonts w:ascii="Menlo" w:hAnsi="Menlo" w:cs="Menlo"/>
           <w:color w:val="3364A4"/>
         </w:rPr>
-        <w:t>FeatureTestBase</w:t>
-      </w:r>
-      <w:proofErr w:type="spellEnd"/>
-      <w:r>
-        <w:rPr>
-          <w:rFonts w:ascii="Menlo" w:hAnsi="Menlo" w:cs="Menlo"/>
-          <w:color w:val="3364A4"/>
-        </w:rPr>
-        <w:t>:</w:t>
+        <w:t>FeatureTestBase:</w:t>
       </w:r>
     </w:p>
     <w:p>
@@ -220,76 +228,28 @@
           <w:rFonts w:ascii="Menlo" w:hAnsi="Menlo" w:cs="Menlo"/>
           <w:color w:val="3364A4"/>
         </w:rPr>
-        <w:t>. Elements affected</w:t>
-      </w:r>
-      <w:proofErr w:type="gramStart"/>
+        <w:t xml:space="preserve">. Elements affected: </w:t>
+      </w:r>
+      <w:r>
+        <w:rPr>
+          <w:rFonts w:ascii="Menlo" w:hAnsi="Menlo" w:cs="Menlo"/>
+          <w:color w:val="DB7100"/>
+        </w:rPr>
+        <w:t xml:space="preserve">”agreeAndContinueButton” </w:t>
+      </w:r>
       <w:r>
         <w:rPr>
           <w:rFonts w:ascii="Menlo" w:hAnsi="Menlo" w:cs="Menlo"/>
           <w:color w:val="3364A4"/>
         </w:rPr>
-        <w:t xml:space="preserve">: </w:t>
+        <w:t xml:space="preserve">and </w:t>
       </w:r>
       <w:r>
         <w:rPr>
           <w:rFonts w:ascii="Menlo" w:hAnsi="Menlo" w:cs="Menlo"/>
           <w:color w:val="DB7100"/>
         </w:rPr>
-        <w:t>”</w:t>
-      </w:r>
-      <w:proofErr w:type="spellStart"/>
-      <w:r>
-        <w:rPr>
-          <w:rFonts w:ascii="Menlo" w:hAnsi="Menlo" w:cs="Menlo"/>
-          <w:color w:val="DB7100"/>
-        </w:rPr>
-        <w:t>a</w:t>
-      </w:r>
-      <w:r>
-        <w:rPr>
-          <w:rFonts w:ascii="Menlo" w:hAnsi="Menlo" w:cs="Menlo"/>
-          <w:color w:val="DB7100"/>
-        </w:rPr>
-        <w:t>greeAndContinueButton</w:t>
-      </w:r>
-      <w:proofErr w:type="spellEnd"/>
-      <w:proofErr w:type="gramEnd"/>
-      <w:r>
-        <w:rPr>
-          <w:rFonts w:ascii="Menlo" w:hAnsi="Menlo" w:cs="Menlo"/>
-          <w:color w:val="DB7100"/>
-        </w:rPr>
-        <w:t xml:space="preserve">” </w:t>
-      </w:r>
-      <w:r>
-        <w:rPr>
-          <w:rFonts w:ascii="Menlo" w:hAnsi="Menlo" w:cs="Menlo"/>
-          <w:color w:val="3364A4"/>
-        </w:rPr>
-        <w:t xml:space="preserve">and </w:t>
-      </w:r>
-      <w:r>
-        <w:rPr>
-          <w:rFonts w:ascii="Menlo" w:hAnsi="Menlo" w:cs="Menlo"/>
-          <w:color w:val="DB7100"/>
-        </w:rPr>
-        <w:t>”</w:t>
-      </w:r>
-      <w:proofErr w:type="spellStart"/>
-      <w:r>
-        <w:rPr>
-          <w:rFonts w:ascii="Menlo" w:hAnsi="Menlo" w:cs="Menlo"/>
-          <w:color w:val="DB7100"/>
-        </w:rPr>
-        <w:t>skipButton</w:t>
-      </w:r>
-      <w:proofErr w:type="spellEnd"/>
-      <w:r>
-        <w:rPr>
-          <w:rFonts w:ascii="Menlo" w:hAnsi="Menlo" w:cs="Menlo"/>
-          <w:color w:val="DB7100"/>
-        </w:rPr>
-        <w:t>”</w:t>
+        <w:t>”skipButton”</w:t>
       </w:r>
       <w:r>
         <w:rPr>
@@ -348,23 +308,7 @@
           <w:rFonts w:ascii="Menlo" w:hAnsi="Menlo" w:cs="Menlo"/>
           <w:color w:val="DB7100"/>
         </w:rPr>
-        <w:t>"</w:t>
-      </w:r>
-      <w:proofErr w:type="spellStart"/>
-      <w:r>
-        <w:rPr>
-          <w:rFonts w:ascii="Menlo" w:hAnsi="Menlo" w:cs="Menlo"/>
-          <w:color w:val="DB7100"/>
-        </w:rPr>
-        <w:t>AboutUsTests</w:t>
-      </w:r>
-      <w:proofErr w:type="spellEnd"/>
-      <w:r>
-        <w:rPr>
-          <w:rFonts w:ascii="Menlo" w:hAnsi="Menlo" w:cs="Menlo"/>
-          <w:color w:val="DB7100"/>
-        </w:rPr>
-        <w:t>"</w:t>
+        <w:t>"AboutUsTests"</w:t>
       </w:r>
       <w:r>
         <w:rPr>
@@ -453,35 +397,14 @@
           <w:rFonts w:ascii="Menlo" w:hAnsi="Menlo" w:cs="Menlo"/>
           <w:color w:val="DB7100"/>
         </w:rPr>
-        <w:t>"</w:t>
-      </w:r>
-      <w:r>
-        <w:rPr>
-          <w:rFonts w:ascii="Menlo" w:hAnsi="Menlo" w:cs="Menlo"/>
-          <w:color w:val="DB7100"/>
-        </w:rPr>
-        <w:t>Set01</w:t>
-      </w:r>
-      <w:r>
-        <w:rPr>
-          <w:rFonts w:ascii="Menlo" w:hAnsi="Menlo" w:cs="Menlo"/>
-          <w:color w:val="DB7100"/>
-        </w:rPr>
-        <w:t>"</w:t>
-      </w:r>
-      <w:r>
-        <w:rPr>
-          <w:rFonts w:ascii="Menlo" w:hAnsi="Menlo" w:cs="Menlo"/>
-          <w:color w:val="222222"/>
-        </w:rPr>
-        <w:t>)]</w:t>
-      </w:r>
-      <w:r>
-        <w:rPr>
-          <w:rFonts w:ascii="Menlo" w:hAnsi="Menlo" w:cs="Menlo"/>
-          <w:color w:val="222222"/>
-        </w:rPr>
-        <w:t xml:space="preserve"> </w:t>
+        <w:t>"Set01"</w:t>
+      </w:r>
+      <w:r>
+        <w:rPr>
+          <w:rFonts w:ascii="Menlo" w:hAnsi="Menlo" w:cs="Menlo"/>
+          <w:color w:val="222222"/>
+        </w:rPr>
+        <w:t xml:space="preserve">)] </w:t>
       </w:r>
     </w:p>
     <w:p>
@@ -571,64 +494,7 @@
           <w:rFonts w:ascii="Menlo" w:hAnsi="Menlo" w:cs="Menlo"/>
           <w:color w:val="888A85"/>
         </w:rPr>
-        <w:t xml:space="preserve">: failed - </w:t>
-      </w:r>
-      <w:proofErr w:type="spellStart"/>
-      <w:proofErr w:type="gramStart"/>
-      <w:r>
-        <w:rPr>
-          <w:rFonts w:ascii="Menlo" w:hAnsi="Menlo" w:cs="Menlo"/>
-          <w:color w:val="888A85"/>
-        </w:rPr>
-        <w:t>System.Exception</w:t>
-      </w:r>
-      <w:proofErr w:type="spellEnd"/>
-      <w:r>
-        <w:rPr>
-          <w:rFonts w:ascii="Menlo" w:hAnsi="Menlo" w:cs="Menlo"/>
-          <w:color w:val="888A85"/>
-        </w:rPr>
-        <w:t xml:space="preserve"> :</w:t>
-      </w:r>
-      <w:proofErr w:type="gramEnd"/>
-      <w:r>
-        <w:rPr>
-          <w:rFonts w:ascii="Menlo" w:hAnsi="Menlo" w:cs="Menlo"/>
-          <w:color w:val="888A85"/>
-        </w:rPr>
-        <w:t xml:space="preserve"> Error while performing </w:t>
-      </w:r>
-      <w:proofErr w:type="spellStart"/>
-      <w:r>
-        <w:rPr>
-          <w:rFonts w:ascii="Menlo" w:hAnsi="Menlo" w:cs="Menlo"/>
-          <w:color w:val="888A85"/>
-        </w:rPr>
-        <w:t>WaitForElement</w:t>
-      </w:r>
-      <w:proofErr w:type="spellEnd"/>
-      <w:r>
-        <w:rPr>
-          <w:rFonts w:ascii="Menlo" w:hAnsi="Menlo" w:cs="Menlo"/>
-          <w:color w:val="888A85"/>
-        </w:rPr>
-        <w:t xml:space="preserve">(Marked("Job 1"), "Timed out waiting for element...", null, null, null) ----&gt; </w:t>
-      </w:r>
-      <w:proofErr w:type="spellStart"/>
-      <w:r>
-        <w:rPr>
-          <w:rFonts w:ascii="Menlo" w:hAnsi="Menlo" w:cs="Menlo"/>
-          <w:color w:val="888A85"/>
-        </w:rPr>
-        <w:t>System.TimeoutException</w:t>
-      </w:r>
-      <w:proofErr w:type="spellEnd"/>
-      <w:r>
-        <w:rPr>
-          <w:rFonts w:ascii="Menlo" w:hAnsi="Menlo" w:cs="Menlo"/>
-          <w:color w:val="888A85"/>
-        </w:rPr>
-        <w:t xml:space="preserve"> : Timed out waiting for element...</w:t>
+        <w:t>: failed - System.Exception : Error while performing WaitForElement(Marked("Job 1"), "Timed out waiting for element...", null, null, null) ----&gt; System.TimeoutException : Timed out waiting for element...</w:t>
       </w:r>
       <w:r>
         <w:rPr>
@@ -722,35 +588,7 @@
         <w:rPr>
           <w:rFonts w:cs="Times New Roman"/>
         </w:rPr>
-        <w:t xml:space="preserve">Update TeamCity to reflect the modifications on the test-cloud </w:t>
-      </w:r>
-      <w:proofErr w:type="spellStart"/>
-      <w:r>
-        <w:rPr>
-          <w:rFonts w:cs="Times New Roman"/>
-        </w:rPr>
-        <w:t>params</w:t>
-      </w:r>
-      <w:proofErr w:type="spellEnd"/>
-      <w:r>
-        <w:rPr>
-          <w:rFonts w:cs="Times New Roman"/>
-        </w:rPr>
-        <w:t xml:space="preserve"> (see test-cloud typical </w:t>
-      </w:r>
-      <w:proofErr w:type="spellStart"/>
-      <w:r>
-        <w:rPr>
-          <w:rFonts w:cs="Times New Roman"/>
-        </w:rPr>
-        <w:t>params</w:t>
-      </w:r>
-      <w:proofErr w:type="spellEnd"/>
-      <w:r>
-        <w:rPr>
-          <w:rFonts w:cs="Times New Roman"/>
-        </w:rPr>
-        <w:t xml:space="preserve"> used below).</w:t>
+        <w:t>Update TeamCity to reflect the modifications on the test-cloud params (see test-cloud typical params used below).</w:t>
       </w:r>
     </w:p>
     <w:p>
@@ -768,35 +606,7 @@
         <w:rPr>
           <w:rFonts w:cs="Times New Roman"/>
         </w:rPr>
-        <w:t xml:space="preserve">Possibly review the </w:t>
-      </w:r>
-      <w:proofErr w:type="spellStart"/>
-      <w:r>
-        <w:rPr>
-          <w:rFonts w:cs="Times New Roman"/>
-        </w:rPr>
-        <w:t>APISetup</w:t>
-      </w:r>
-      <w:proofErr w:type="spellEnd"/>
-      <w:r>
-        <w:rPr>
-          <w:rFonts w:cs="Times New Roman"/>
-        </w:rPr>
-        <w:t xml:space="preserve"> action, and utilize a Mock authentication, or group tests with a single authentication for those “</w:t>
-      </w:r>
-      <w:proofErr w:type="spellStart"/>
-      <w:r>
-        <w:rPr>
-          <w:rFonts w:cs="Times New Roman"/>
-        </w:rPr>
-        <w:t>Musttest</w:t>
-      </w:r>
-      <w:proofErr w:type="spellEnd"/>
-      <w:r>
-        <w:rPr>
-          <w:rFonts w:cs="Times New Roman"/>
-        </w:rPr>
-        <w:t xml:space="preserve">” critical UI-test runs. </w:t>
+        <w:t xml:space="preserve">Possibly review the APISetup action, and utilize a Mock authentication, or group tests with a single authentication for those “Musttest” critical UI-test runs. </w:t>
       </w:r>
     </w:p>
     <w:p>
@@ -833,47 +643,7 @@
           <w:sz w:val="22"/>
           <w:szCs w:val="18"/>
         </w:rPr>
-        <w:t xml:space="preserve">Test-Cloud </w:t>
-      </w:r>
-      <w:proofErr w:type="spellStart"/>
-      <w:r>
-        <w:rPr>
-          <w:rFonts w:ascii="Helvetica" w:hAnsi="Helvetica"/>
-          <w:b/>
-          <w:sz w:val="22"/>
-          <w:szCs w:val="18"/>
-        </w:rPr>
-        <w:t>cmd</w:t>
-      </w:r>
-      <w:proofErr w:type="spellEnd"/>
-      <w:r>
-        <w:rPr>
-          <w:rFonts w:ascii="Helvetica" w:hAnsi="Helvetica"/>
-          <w:b/>
-          <w:sz w:val="22"/>
-          <w:szCs w:val="18"/>
-        </w:rPr>
-        <w:t xml:space="preserve">-line </w:t>
-      </w:r>
-      <w:proofErr w:type="spellStart"/>
-      <w:r>
-        <w:rPr>
-          <w:rFonts w:ascii="Helvetica" w:hAnsi="Helvetica"/>
-          <w:b/>
-          <w:sz w:val="22"/>
-          <w:szCs w:val="18"/>
-        </w:rPr>
-        <w:t>params</w:t>
-      </w:r>
-      <w:proofErr w:type="spellEnd"/>
-      <w:r>
-        <w:rPr>
-          <w:rFonts w:ascii="Helvetica" w:hAnsi="Helvetica"/>
-          <w:b/>
-          <w:sz w:val="22"/>
-          <w:szCs w:val="18"/>
-        </w:rPr>
-        <w:t xml:space="preserve"> used:</w:t>
+        <w:t>Test-Cloud cmd-line params used:</w:t>
       </w:r>
     </w:p>
     <w:p>
@@ -899,182 +669,8 @@
           <w:sz w:val="18"/>
           <w:szCs w:val="18"/>
         </w:rPr>
-        <w:t>mono CareerBuilder-Search/packages/Xamarin.UITest.1.3.15/tools/test-cloud.exe submit /Users/dev/</w:t>
-      </w:r>
-      <w:proofErr w:type="spellStart"/>
-      <w:r>
-        <w:rPr>
-          <w:rFonts w:ascii="Helvetica" w:hAnsi="Helvetica"/>
-          <w:sz w:val="18"/>
-          <w:szCs w:val="18"/>
-        </w:rPr>
-        <w:t>apk_packages</w:t>
-      </w:r>
-      <w:proofErr w:type="spellEnd"/>
-      <w:r>
-        <w:rPr>
-          <w:rFonts w:ascii="Helvetica" w:hAnsi="Helvetica"/>
-          <w:sz w:val="18"/>
-          <w:szCs w:val="18"/>
-        </w:rPr>
-        <w:t>/</w:t>
-      </w:r>
-      <w:proofErr w:type="spellStart"/>
-      <w:r>
-        <w:rPr>
-          <w:rFonts w:ascii="Helvetica" w:hAnsi="Helvetica"/>
-          <w:sz w:val="18"/>
-          <w:szCs w:val="18"/>
-        </w:rPr>
-        <w:t>com.careerbuilder.SugarDrone.apk</w:t>
-      </w:r>
-      <w:proofErr w:type="spellEnd"/>
-      <w:r>
-        <w:rPr>
-          <w:rFonts w:ascii="Helvetica" w:hAnsi="Helvetica"/>
-          <w:sz w:val="18"/>
-          <w:szCs w:val="18"/>
-        </w:rPr>
-        <w:t xml:space="preserve"> 5ea65885581eb92616d2130d9ff8b78c --devices 4be46a6d --series "test" --locale "</w:t>
-      </w:r>
-      <w:proofErr w:type="spellStart"/>
-      <w:r>
-        <w:rPr>
-          <w:rFonts w:ascii="Helvetica" w:hAnsi="Helvetica"/>
-          <w:sz w:val="18"/>
-          <w:szCs w:val="18"/>
-        </w:rPr>
-        <w:t>en_US</w:t>
-      </w:r>
-      <w:proofErr w:type="spellEnd"/>
-      <w:r>
-        <w:rPr>
-          <w:rFonts w:ascii="Helvetica" w:hAnsi="Helvetica"/>
-          <w:sz w:val="18"/>
-          <w:szCs w:val="18"/>
-        </w:rPr>
-        <w:t>" --app-name "Job Search Cats" --user consumermobileapps@careerbuilder.com --assembly-</w:t>
-      </w:r>
-      <w:proofErr w:type="spellStart"/>
-      <w:r>
-        <w:rPr>
-          <w:rFonts w:ascii="Helvetica" w:hAnsi="Helvetica"/>
-          <w:sz w:val="18"/>
-          <w:szCs w:val="18"/>
-        </w:rPr>
-        <w:t>dir</w:t>
-      </w:r>
-      <w:proofErr w:type="spellEnd"/>
-      <w:r>
-        <w:rPr>
-          <w:rFonts w:ascii="Helvetica" w:hAnsi="Helvetica"/>
-          <w:sz w:val="18"/>
-          <w:szCs w:val="18"/>
-        </w:rPr>
-        <w:t xml:space="preserve"> CareerBuilder-Search/CareerBuilder_Search.DroidFeatureTests/bin/Debug/ --</w:t>
-      </w:r>
-      <w:proofErr w:type="spellStart"/>
-      <w:r>
-        <w:rPr>
-          <w:rFonts w:ascii="Helvetica" w:hAnsi="Helvetica"/>
-          <w:sz w:val="18"/>
-          <w:szCs w:val="18"/>
-        </w:rPr>
-        <w:t>async</w:t>
-      </w:r>
-      <w:proofErr w:type="spellEnd"/>
-      <w:r>
-        <w:rPr>
-          <w:rFonts w:ascii="Helvetica" w:hAnsi="Helvetica"/>
-          <w:sz w:val="18"/>
-          <w:szCs w:val="18"/>
-        </w:rPr>
-        <w:t xml:space="preserve"> --include </w:t>
-      </w:r>
-      <w:proofErr w:type="spellStart"/>
-      <w:r>
-        <w:rPr>
-          <w:rFonts w:ascii="Helvetica" w:hAnsi="Helvetica"/>
-          <w:sz w:val="18"/>
-          <w:szCs w:val="18"/>
-        </w:rPr>
-        <w:t>AppStartTests</w:t>
-      </w:r>
-      <w:proofErr w:type="spellEnd"/>
-      <w:r>
-        <w:rPr>
-          <w:rFonts w:ascii="Helvetica" w:hAnsi="Helvetica"/>
-          <w:sz w:val="18"/>
-          <w:szCs w:val="18"/>
-        </w:rPr>
-        <w:t xml:space="preserve"> --include </w:t>
-      </w:r>
-      <w:proofErr w:type="spellStart"/>
-      <w:r>
-        <w:rPr>
-          <w:rFonts w:ascii="Helvetica" w:hAnsi="Helvetica"/>
-          <w:sz w:val="18"/>
-          <w:szCs w:val="18"/>
-        </w:rPr>
-        <w:t>MustTest</w:t>
-      </w:r>
-      <w:proofErr w:type="spellEnd"/>
-      <w:r>
-        <w:rPr>
-          <w:rFonts w:ascii="Helvetica" w:hAnsi="Helvetica"/>
-          <w:sz w:val="18"/>
-          <w:szCs w:val="18"/>
-        </w:rPr>
-        <w:t xml:space="preserve"> --test-</w:t>
-      </w:r>
-      <w:proofErr w:type="spellStart"/>
-      <w:r>
-        <w:rPr>
-          <w:rFonts w:ascii="Helvetica" w:hAnsi="Helvetica"/>
-          <w:sz w:val="18"/>
-          <w:szCs w:val="18"/>
-        </w:rPr>
-        <w:t>param</w:t>
-      </w:r>
-      <w:proofErr w:type="spellEnd"/>
-      <w:r>
-        <w:rPr>
-          <w:rFonts w:ascii="Helvetica" w:hAnsi="Helvetica"/>
-          <w:sz w:val="18"/>
-          <w:szCs w:val="18"/>
-        </w:rPr>
-        <w:t xml:space="preserve"> </w:t>
-      </w:r>
-      <w:proofErr w:type="spellStart"/>
-      <w:proofErr w:type="gramStart"/>
-      <w:r>
-        <w:rPr>
-          <w:rFonts w:ascii="Helvetica" w:hAnsi="Helvetica"/>
-          <w:sz w:val="18"/>
-          <w:szCs w:val="18"/>
-        </w:rPr>
-        <w:t>screencapture:true</w:t>
-      </w:r>
-      <w:proofErr w:type="gramEnd"/>
-      <w:r>
-        <w:rPr>
-          <w:rFonts w:ascii="Helvetica" w:hAnsi="Helvetica"/>
-          <w:sz w:val="18"/>
-          <w:szCs w:val="18"/>
-        </w:rPr>
-        <w:t>,debug:true</w:t>
-      </w:r>
-      <w:proofErr w:type="spellEnd"/>
-      <w:r>
-        <w:rPr>
-          <w:rFonts w:ascii="Helvetica" w:hAnsi="Helvetica"/>
-          <w:sz w:val="18"/>
-          <w:szCs w:val="18"/>
-        </w:rPr>
-        <w:t xml:space="preserve"> --test-chunk</w:t>
-      </w:r>
-      <w:bookmarkStart w:id="0" w:name="_GoBack"/>
-      <w:bookmarkEnd w:id="0"/>
+        <w:t>mono CareerBuilder-Search/packages/Xamarin.UITest.1.3.15/tools/test-cloud.exe submit /Users/dev/apk_packages/com.careerbuilder.SugarDrone.apk 5ea65885581eb92616d2130d9ff8b78c --devices 4be46a6d --series "test" --locale "en_US" --app-name "Job Search Cats" --user consumermobileapps@careerbuilder.com --assembly-dir CareerBuilder-Search/CareerBuilder_Search.DroidFeatureTests/bin/Debug/ --async --include AppStartTests --include MustTest --test-param screencapture:true,debug:true --test-chunk</w:t>
+      </w:r>
     </w:p>
     <w:sectPr>
       <w:pgSz w:w="12240" w:h="15840"/>
@@ -1865,6 +1461,17 @@
     <w:basedOn w:val="DefaultParagraphFont"/>
     <w:rsid w:val="00B926A2"/>
   </w:style>
+  <w:style w:type="character" w:styleId="Hyperlink">
+    <w:name w:val="Hyperlink"/>
+    <w:basedOn w:val="DefaultParagraphFont"/>
+    <w:uiPriority w:val="99"/>
+    <w:unhideWhenUsed/>
+    <w:rsid w:val="00421F16"/>
+    <w:rPr>
+      <w:color w:val="0563C1" w:themeColor="hyperlink"/>
+      <w:u w:val="single"/>
+    </w:rPr>
+  </w:style>
 </w:styles>
 </file>
 

</xml_diff>